<commit_message>
update database and LP4.py
</commit_message>
<xml_diff>
--- a/LP/نتایج.docx
+++ b/LP/نتایج.docx
@@ -5,12 +5,31 @@
     <w:p>
       <w:pPr>
         <w:rPr>
+          <w:rFonts w:cs="B Zar"/>
+          <w:sz w:val="24"/>
+          <w:szCs w:val="24"/>
+          <w:rtl/>
+        </w:rPr>
+      </w:pPr>
+    </w:p>
+    <w:p>
+      <w:pPr>
+        <w:rPr>
+          <w:rFonts w:cs="B Zar"/>
+          <w:sz w:val="24"/>
+          <w:szCs w:val="24"/>
+          <w:rtl/>
+        </w:rPr>
+      </w:pPr>
+      <w:r>
+        <w:rPr>
           <w:rFonts w:cs="B Zar" w:hint="cs"/>
           <w:sz w:val="24"/>
           <w:szCs w:val="24"/>
           <w:rtl/>
         </w:rPr>
-      </w:pPr>
+        <w:t xml:space="preserve"> </w:t>
+      </w:r>
       <w:r>
         <w:rPr>
           <w:rFonts w:cs="B Zar" w:hint="cs"/>
@@ -82,7 +101,7 @@
             <w:pPr>
               <w:jc w:val="center"/>
               <w:rPr>
-                <w:rFonts w:cs="B Zar" w:hint="cs"/>
+                <w:rFonts w:cs="B Zar"/>
                 <w:sz w:val="24"/>
                 <w:szCs w:val="24"/>
                 <w:rtl/>
@@ -135,7 +154,7 @@
             <w:pPr>
               <w:jc w:val="center"/>
               <w:rPr>
-                <w:rFonts w:cs="B Zar" w:hint="cs"/>
+                <w:rFonts w:cs="B Zar"/>
                 <w:sz w:val="24"/>
                 <w:szCs w:val="24"/>
                 <w:rtl/>
@@ -292,7 +311,7 @@
             <w:pPr>
               <w:jc w:val="center"/>
               <w:rPr>
-                <w:rFonts w:cs="B Zar" w:hint="cs"/>
+                <w:rFonts w:cs="B Zar"/>
                 <w:sz w:val="24"/>
                 <w:szCs w:val="24"/>
               </w:rPr>
@@ -396,6 +415,7 @@
                 <w:szCs w:val="24"/>
               </w:rPr>
             </w:pPr>
+            <w:proofErr w:type="spellStart"/>
             <w:r>
               <w:rPr>
                 <w:rFonts w:cs="B Zar"/>
@@ -404,6 +424,7 @@
               </w:rPr>
               <w:t>Mshrum</w:t>
             </w:r>
+            <w:proofErr w:type="spellEnd"/>
           </w:p>
         </w:tc>
         <w:tc>
@@ -487,7 +508,7 @@
             <w:pPr>
               <w:jc w:val="center"/>
               <w:rPr>
-                <w:rFonts w:cs="B Zar" w:hint="cs"/>
+                <w:rFonts w:cs="B Zar"/>
                 <w:sz w:val="24"/>
                 <w:szCs w:val="24"/>
               </w:rPr>
@@ -570,11 +591,12 @@
             <w:pPr>
               <w:jc w:val="center"/>
               <w:rPr>
-                <w:rFonts w:cs="B Zar" w:hint="cs"/>
-                <w:sz w:val="24"/>
-                <w:szCs w:val="24"/>
-              </w:rPr>
-            </w:pPr>
+                <w:rFonts w:cs="B Zar"/>
+                <w:sz w:val="24"/>
+                <w:szCs w:val="24"/>
+              </w:rPr>
+            </w:pPr>
+            <w:proofErr w:type="spellStart"/>
             <w:r>
               <w:rPr>
                 <w:rFonts w:cs="B Zar"/>
@@ -583,6 +605,7 @@
               </w:rPr>
               <w:t>Mshrum</w:t>
             </w:r>
+            <w:proofErr w:type="spellEnd"/>
           </w:p>
         </w:tc>
         <w:tc>
@@ -594,7 +617,7 @@
             <w:pPr>
               <w:jc w:val="center"/>
               <w:rPr>
-                <w:rFonts w:cs="B Zar" w:hint="cs"/>
+                <w:rFonts w:cs="B Zar"/>
                 <w:sz w:val="24"/>
                 <w:szCs w:val="24"/>
               </w:rPr>
@@ -618,7 +641,7 @@
             <w:pPr>
               <w:jc w:val="center"/>
               <w:rPr>
-                <w:rFonts w:cs="B Zar" w:hint="cs"/>
+                <w:rFonts w:cs="B Zar"/>
                 <w:sz w:val="24"/>
                 <w:szCs w:val="24"/>
               </w:rPr>
@@ -642,7 +665,7 @@
             <w:pPr>
               <w:jc w:val="center"/>
               <w:rPr>
-                <w:rFonts w:cs="B Zar" w:hint="cs"/>
+                <w:rFonts w:cs="B Zar"/>
                 <w:sz w:val="24"/>
                 <w:szCs w:val="24"/>
                 <w:rtl/>
@@ -667,7 +690,7 @@
             <w:pPr>
               <w:jc w:val="center"/>
               <w:rPr>
-                <w:rFonts w:cs="B Zar" w:hint="cs"/>
+                <w:rFonts w:cs="B Zar"/>
                 <w:sz w:val="24"/>
                 <w:szCs w:val="24"/>
               </w:rPr>
@@ -755,6 +778,7 @@
                 <w:szCs w:val="24"/>
               </w:rPr>
             </w:pPr>
+            <w:proofErr w:type="spellStart"/>
             <w:r>
               <w:rPr>
                 <w:rFonts w:cs="B Zar"/>
@@ -763,6 +787,7 @@
               </w:rPr>
               <w:t>Mshrum</w:t>
             </w:r>
+            <w:proofErr w:type="spellEnd"/>
           </w:p>
         </w:tc>
         <w:tc>
@@ -774,7 +799,7 @@
             <w:pPr>
               <w:jc w:val="center"/>
               <w:rPr>
-                <w:rFonts w:cs="B Zar" w:hint="cs"/>
+                <w:rFonts w:cs="B Zar"/>
                 <w:sz w:val="24"/>
                 <w:szCs w:val="24"/>
               </w:rPr>
@@ -798,7 +823,7 @@
             <w:pPr>
               <w:jc w:val="center"/>
               <w:rPr>
-                <w:rFonts w:cs="B Zar" w:hint="cs"/>
+                <w:rFonts w:cs="B Zar"/>
                 <w:sz w:val="24"/>
                 <w:szCs w:val="24"/>
               </w:rPr>
@@ -846,7 +871,7 @@
             <w:pPr>
               <w:jc w:val="center"/>
               <w:rPr>
-                <w:rFonts w:cs="B Zar" w:hint="cs"/>
+                <w:rFonts w:cs="B Zar"/>
                 <w:sz w:val="24"/>
                 <w:szCs w:val="24"/>
               </w:rPr>
@@ -934,6 +959,7 @@
                 <w:szCs w:val="24"/>
               </w:rPr>
             </w:pPr>
+            <w:proofErr w:type="spellStart"/>
             <w:r>
               <w:rPr>
                 <w:rFonts w:cs="B Zar"/>
@@ -942,6 +968,7 @@
               </w:rPr>
               <w:t>Mshrum</w:t>
             </w:r>
+            <w:proofErr w:type="spellEnd"/>
           </w:p>
         </w:tc>
         <w:tc>
@@ -953,7 +980,7 @@
             <w:pPr>
               <w:jc w:val="center"/>
               <w:rPr>
-                <w:rFonts w:cs="B Zar" w:hint="cs"/>
+                <w:rFonts w:cs="B Zar"/>
                 <w:sz w:val="24"/>
                 <w:szCs w:val="24"/>
               </w:rPr>
@@ -1113,6 +1140,7 @@
                 <w:szCs w:val="24"/>
               </w:rPr>
             </w:pPr>
+            <w:proofErr w:type="spellStart"/>
             <w:r>
               <w:rPr>
                 <w:rFonts w:cs="B Zar"/>
@@ -1121,6 +1149,7 @@
               </w:rPr>
               <w:t>Mshrum</w:t>
             </w:r>
+            <w:proofErr w:type="spellEnd"/>
           </w:p>
         </w:tc>
         <w:tc>
@@ -1132,7 +1161,7 @@
             <w:pPr>
               <w:jc w:val="center"/>
               <w:rPr>
-                <w:rFonts w:cs="B Zar" w:hint="cs"/>
+                <w:rFonts w:cs="B Zar"/>
                 <w:sz w:val="24"/>
                 <w:szCs w:val="24"/>
               </w:rPr>
@@ -1156,7 +1185,7 @@
             <w:pPr>
               <w:jc w:val="center"/>
               <w:rPr>
-                <w:rFonts w:cs="B Zar" w:hint="cs"/>
+                <w:rFonts w:cs="B Zar"/>
                 <w:sz w:val="24"/>
                 <w:szCs w:val="24"/>
               </w:rPr>
@@ -1204,7 +1233,7 @@
             <w:pPr>
               <w:jc w:val="center"/>
               <w:rPr>
-                <w:rFonts w:cs="B Zar" w:hint="cs"/>
+                <w:rFonts w:cs="B Zar"/>
                 <w:sz w:val="24"/>
                 <w:szCs w:val="24"/>
                 <w:rtl/>
@@ -1293,6 +1322,7 @@
                 <w:szCs w:val="24"/>
               </w:rPr>
             </w:pPr>
+            <w:proofErr w:type="spellStart"/>
             <w:r>
               <w:rPr>
                 <w:rFonts w:cs="B Zar"/>
@@ -1301,6 +1331,7 @@
               </w:rPr>
               <w:t>Mshrum</w:t>
             </w:r>
+            <w:proofErr w:type="spellEnd"/>
           </w:p>
         </w:tc>
         <w:tc>
@@ -1312,7 +1343,7 @@
             <w:pPr>
               <w:jc w:val="center"/>
               <w:rPr>
-                <w:rFonts w:cs="B Zar" w:hint="cs"/>
+                <w:rFonts w:cs="B Zar"/>
                 <w:sz w:val="24"/>
                 <w:szCs w:val="24"/>
               </w:rPr>
@@ -1472,6 +1503,7 @@
                 <w:szCs w:val="24"/>
               </w:rPr>
             </w:pPr>
+            <w:proofErr w:type="spellStart"/>
             <w:r>
               <w:rPr>
                 <w:rFonts w:cs="B Zar"/>
@@ -1480,6 +1512,7 @@
               </w:rPr>
               <w:t>Mshrum</w:t>
             </w:r>
+            <w:proofErr w:type="spellEnd"/>
           </w:p>
         </w:tc>
         <w:tc>
@@ -1491,7 +1524,7 @@
             <w:pPr>
               <w:jc w:val="center"/>
               <w:rPr>
-                <w:rFonts w:cs="B Zar" w:hint="cs"/>
+                <w:rFonts w:cs="B Zar"/>
                 <w:sz w:val="24"/>
                 <w:szCs w:val="24"/>
               </w:rPr>
@@ -1651,6 +1684,7 @@
                 <w:szCs w:val="24"/>
               </w:rPr>
             </w:pPr>
+            <w:proofErr w:type="spellStart"/>
             <w:r>
               <w:rPr>
                 <w:rFonts w:cs="B Zar"/>
@@ -1659,6 +1693,7 @@
               </w:rPr>
               <w:t>Mshrum</w:t>
             </w:r>
+            <w:proofErr w:type="spellEnd"/>
           </w:p>
         </w:tc>
         <w:tc>
@@ -1670,7 +1705,7 @@
             <w:pPr>
               <w:jc w:val="center"/>
               <w:rPr>
-                <w:rFonts w:cs="B Zar" w:hint="cs"/>
+                <w:rFonts w:cs="B Zar"/>
                 <w:sz w:val="24"/>
                 <w:szCs w:val="24"/>
               </w:rPr>
@@ -1830,6 +1865,7 @@
                 <w:szCs w:val="24"/>
               </w:rPr>
             </w:pPr>
+            <w:proofErr w:type="spellStart"/>
             <w:r>
               <w:rPr>
                 <w:rFonts w:cs="B Zar"/>
@@ -1838,6 +1874,7 @@
               </w:rPr>
               <w:t>Mshrum</w:t>
             </w:r>
+            <w:proofErr w:type="spellEnd"/>
           </w:p>
         </w:tc>
         <w:tc>
@@ -1849,7 +1886,7 @@
             <w:pPr>
               <w:jc w:val="center"/>
               <w:rPr>
-                <w:rFonts w:cs="B Zar" w:hint="cs"/>
+                <w:rFonts w:cs="B Zar"/>
                 <w:sz w:val="24"/>
                 <w:szCs w:val="24"/>
               </w:rPr>
@@ -2004,11 +2041,12 @@
             <w:pPr>
               <w:jc w:val="center"/>
               <w:rPr>
-                <w:rFonts w:cs="B Zar" w:hint="cs"/>
-                <w:sz w:val="24"/>
-                <w:szCs w:val="24"/>
-              </w:rPr>
-            </w:pPr>
+                <w:rFonts w:cs="B Zar"/>
+                <w:sz w:val="24"/>
+                <w:szCs w:val="24"/>
+              </w:rPr>
+            </w:pPr>
+            <w:proofErr w:type="spellStart"/>
             <w:r>
               <w:rPr>
                 <w:rFonts w:cs="B Zar"/>
@@ -2017,6 +2055,7 @@
               </w:rPr>
               <w:t>Mshrum</w:t>
             </w:r>
+            <w:proofErr w:type="spellEnd"/>
           </w:p>
         </w:tc>
         <w:tc>
@@ -2028,7 +2067,7 @@
             <w:pPr>
               <w:jc w:val="center"/>
               <w:rPr>
-                <w:rFonts w:cs="B Zar" w:hint="cs"/>
+                <w:rFonts w:cs="B Zar"/>
                 <w:sz w:val="24"/>
                 <w:szCs w:val="24"/>
               </w:rPr>
@@ -2052,7 +2091,7 @@
             <w:pPr>
               <w:jc w:val="center"/>
               <w:rPr>
-                <w:rFonts w:cs="B Zar" w:hint="cs"/>
+                <w:rFonts w:cs="B Zar"/>
                 <w:sz w:val="24"/>
                 <w:szCs w:val="24"/>
               </w:rPr>
@@ -2151,7 +2190,7 @@
             <w:pPr>
               <w:jc w:val="center"/>
               <w:rPr>
-                <w:rFonts w:cs="B Zar" w:hint="cs"/>
+                <w:rFonts w:cs="B Zar"/>
                 <w:sz w:val="24"/>
                 <w:szCs w:val="24"/>
               </w:rPr>
@@ -2167,7 +2206,7 @@
             <w:pPr>
               <w:jc w:val="center"/>
               <w:rPr>
-                <w:rFonts w:cs="B Zar" w:hint="cs"/>
+                <w:rFonts w:cs="B Zar"/>
                 <w:sz w:val="24"/>
                 <w:szCs w:val="24"/>
               </w:rPr>
@@ -2183,7 +2222,7 @@
             <w:pPr>
               <w:jc w:val="center"/>
               <w:rPr>
-                <w:rFonts w:cs="B Zar" w:hint="cs"/>
+                <w:rFonts w:cs="B Zar"/>
                 <w:sz w:val="24"/>
                 <w:szCs w:val="24"/>
               </w:rPr>
@@ -2287,7 +2326,7 @@
     <w:p>
       <w:pPr>
         <w:rPr>
-          <w:rFonts w:cs="B Zar" w:hint="cs"/>
+          <w:rFonts w:cs="B Zar"/>
           <w:sz w:val="24"/>
           <w:szCs w:val="24"/>
         </w:rPr>

</xml_diff>